<commit_message>
Arrumando problemas para subir no render
</commit_message>
<xml_diff>
--- a/VLJ-documentacao.docx
+++ b/VLJ-documentacao.docx
@@ -815,6 +815,9 @@
         <w:t xml:space="preserve">                                         </w:t>
       </w:r>
       <w:r>
+        <w:rPr>
+          <w:noProof/>
+        </w:rPr>
         <w:drawing>
           <wp:inline distT="0" distB="0" distL="0" distR="0" wp14:anchorId="4596B8B4" wp14:editId="531D76B3">
             <wp:extent cx="4061460" cy="1295400"/>
@@ -2860,7 +2863,56 @@
         <w:t> </w:t>
       </w:r>
     </w:p>
-    <w:p/>
+    <w:p>
+      <w:pPr>
+        <w:rPr>
+          <w:b/>
+          <w:bCs/>
+        </w:rPr>
+      </w:pPr>
+      <w:r>
+        <w:rPr>
+          <w:b/>
+          <w:bCs/>
+        </w:rPr>
+        <w:t>Integrantes:</w:t>
+      </w:r>
+    </w:p>
+    <w:p>
+      <w:pPr>
+        <w:rPr>
+          <w:u w:val="single"/>
+        </w:rPr>
+      </w:pPr>
+      <w:r>
+        <w:t>Lucca Pereira Russo</w:t>
+      </w:r>
+    </w:p>
+    <w:p>
+      <w:r>
+        <w:t>Jefferson Custódio Lopes</w:t>
+      </w:r>
+    </w:p>
+    <w:p>
+      <w:r>
+        <w:t xml:space="preserve">Vinicius </w:t>
+      </w:r>
+      <w:proofErr w:type="spellStart"/>
+      <w:r>
+        <w:t>Abs</w:t>
+      </w:r>
+      <w:proofErr w:type="spellEnd"/>
+      <w:r>
+        <w:t xml:space="preserve"> Soares</w:t>
+      </w:r>
+      <w:r>
+        <w:br/>
+      </w:r>
+      <w:r>
+        <w:br/>
+        <w:t>2ºE</w:t>
+      </w:r>
+    </w:p>
     <w:sectPr>
       <w:pgSz w:w="11906" w:h="16838"/>
       <w:pgMar w:top="1417" w:right="1701" w:bottom="1417" w:left="1701" w:header="708" w:footer="708" w:gutter="0"/>
@@ -12339,6 +12391,7 @@
   <w:style w:type="character" w:default="1" w:styleId="Fontepargpadro">
     <w:name w:val="Default Paragraph Font"/>
     <w:uiPriority w:val="1"/>
+    <w:semiHidden/>
     <w:unhideWhenUsed/>
   </w:style>
   <w:style w:type="table" w:default="1" w:styleId="Tabelanormal">

</xml_diff>